<commit_message>
fixed white spaces and almost done with report
</commit_message>
<xml_diff>
--- a/CECS 341 Project 3/Proj3.docx
+++ b/CECS 341 Project 3/Proj3.docx
@@ -1,6 +1,6 @@
 
 <file path=word/document.xml><?xml version="1.0" encoding="utf-8"?>
-<w:document xmlns:wpc="http://schemas.microsoft.com/office/word/2010/wordprocessingCanvas" xmlns:mc="http://schemas.openxmlformats.org/markup-compatibility/2006" xmlns:o="urn:schemas-microsoft-com:office:office" xmlns:r="http://schemas.openxmlformats.org/officeDocument/2006/relationships" xmlns:m="http://schemas.openxmlformats.org/officeDocument/2006/math" xmlns:v="urn:schemas-microsoft-com:vml" xmlns:wp14="http://schemas.microsoft.com/office/word/2010/wordprocessingDrawing" xmlns:wp="http://schemas.openxmlformats.org/drawingml/2006/wordprocessingDrawing" xmlns:w10="urn:schemas-microsoft-com:office:word" xmlns:w="http://schemas.openxmlformats.org/wordprocessingml/2006/main" xmlns:w14="http://schemas.microsoft.com/office/word/2010/wordml" xmlns:w15="http://schemas.microsoft.com/office/word/2012/wordml" xmlns:wpg="http://schemas.microsoft.com/office/word/2010/wordprocessingGroup" xmlns:wpi="http://schemas.microsoft.com/office/word/2010/wordprocessingInk" xmlns:wne="http://schemas.microsoft.com/office/word/2006/wordml" xmlns:wps="http://schemas.microsoft.com/office/word/2010/wordprocessingShape" mc:Ignorable="w14 w15 wp14">
+<w:document xmlns:wpc="http://schemas.microsoft.com/office/word/2010/wordprocessingCanvas" xmlns:cx="http://schemas.microsoft.com/office/drawing/2014/chartex" xmlns:cx1="http://schemas.microsoft.com/office/drawing/2015/9/8/chartex" xmlns:cx2="http://schemas.microsoft.com/office/drawing/2015/10/21/chartex" xmlns:cx3="http://schemas.microsoft.com/office/drawing/2016/5/9/chartex" xmlns:cx4="http://schemas.microsoft.com/office/drawing/2016/5/10/chartex" xmlns:cx5="http://schemas.microsoft.com/office/drawing/2016/5/11/chartex" xmlns:mc="http://schemas.openxmlformats.org/markup-compatibility/2006" xmlns:o="urn:schemas-microsoft-com:office:office" xmlns:r="http://schemas.openxmlformats.org/officeDocument/2006/relationships" xmlns:m="http://schemas.openxmlformats.org/officeDocument/2006/math" xmlns:v="urn:schemas-microsoft-com:vml" xmlns:wp14="http://schemas.microsoft.com/office/word/2010/wordprocessingDrawing" xmlns:wp="http://schemas.openxmlformats.org/drawingml/2006/wordprocessingDrawing" xmlns:w10="urn:schemas-microsoft-com:office:word" xmlns:w="http://schemas.openxmlformats.org/wordprocessingml/2006/main" xmlns:w14="http://schemas.microsoft.com/office/word/2010/wordml" xmlns:w15="http://schemas.microsoft.com/office/word/2012/wordml" xmlns:w16se="http://schemas.microsoft.com/office/word/2015/wordml/symex" xmlns:wpg="http://schemas.microsoft.com/office/word/2010/wordprocessingGroup" xmlns:wpi="http://schemas.microsoft.com/office/word/2010/wordprocessingInk" xmlns:wne="http://schemas.microsoft.com/office/word/2006/wordml" xmlns:wps="http://schemas.microsoft.com/office/word/2010/wordprocessingShape" mc:Ignorable="w14 w15 w16se wp14">
   <w:body>
     <w:p>
       <w:pPr>
@@ -1242,12 +1242,7 @@
     </w:p>
     <w:p>
       <w:r>
-        <w:t>In MARS</w:t>
-      </w:r>
-      <w:bookmarkStart w:id="1" w:name="_GoBack"/>
-      <w:bookmarkEnd w:id="1"/>
-      <w:r>
-        <w:t xml:space="preserve"> do the following:</w:t>
+        <w:t>In MARS do the following:</w:t>
       </w:r>
     </w:p>
     <w:p>
@@ -1385,7 +1380,7 @@
       <w:pPr>
         <w:pStyle w:val="Heading1"/>
       </w:pPr>
-      <w:bookmarkStart w:id="2" w:name="_Toc466962715"/>
+      <w:bookmarkStart w:id="1" w:name="_Toc466962715"/>
       <w:r>
         <w:t xml:space="preserve">MARS </w:t>
       </w:r>
@@ -1395,9 +1390,39 @@
       <w:r>
         <w:t>Source Code:</w:t>
       </w:r>
+      <w:bookmarkEnd w:id="1"/>
+      <w:r>
+        <w:br/>
+      </w:r>
+      <w:bookmarkStart w:id="2" w:name="_MON_1542546737"/>
       <w:bookmarkEnd w:id="2"/>
-    </w:p>
-    <w:p>
+      <w:r>
+        <w:object w:dxaOrig="14400" w:dyaOrig="10236">
+          <v:shapetype id="_x0000_t75" coordsize="21600,21600" o:spt="75" o:preferrelative="t" path="m@4@5l@4@11@9@11@9@5xe" filled="f" stroked="f">
+            <v:stroke joinstyle="miter"/>
+            <v:formulas>
+              <v:f eqn="if lineDrawn pixelLineWidth 0"/>
+              <v:f eqn="sum @0 1 0"/>
+              <v:f eqn="sum 0 0 @1"/>
+              <v:f eqn="prod @2 1 2"/>
+              <v:f eqn="prod @3 21600 pixelWidth"/>
+              <v:f eqn="prod @3 21600 pixelHeight"/>
+              <v:f eqn="sum @0 0 1"/>
+              <v:f eqn="prod @6 1 2"/>
+              <v:f eqn="prod @7 21600 pixelWidth"/>
+              <v:f eqn="sum @8 21600 0"/>
+              <v:f eqn="prod @7 21600 pixelHeight"/>
+              <v:f eqn="sum @10 21600 0"/>
+            </v:formulas>
+            <v:path o:extrusionok="f" gradientshapeok="t" o:connecttype="rect"/>
+            <o:lock v:ext="edit" aspectratio="t"/>
+          </v:shapetype>
+          <v:shape id="_x0000_i1039" type="#_x0000_t75" style="width:623.45pt;height:443.25pt" o:ole="">
+            <v:imagedata r:id="rId7" o:title=""/>
+          </v:shape>
+          <o:OLEObject Type="Embed" ProgID="Word.OpenDocumentText.12" ShapeID="_x0000_i1039" DrawAspect="Content" ObjectID="_1542547947" r:id="rId8"/>
+        </w:object>
+      </w:r>
       <w:r>
         <w:br w:type="page"/>
       </w:r>
@@ -1432,6 +1457,49 @@
         <w:t>Register Picture</w:t>
       </w:r>
       <w:bookmarkEnd w:id="4"/>
+      <w:r>
+        <w:br/>
+      </w:r>
+      <w:r>
+        <w:rPr>
+          <w:noProof/>
+        </w:rPr>
+        <w:drawing>
+          <wp:inline distT="0" distB="0" distL="0" distR="0" wp14:anchorId="7440324D" wp14:editId="103B3A90">
+            <wp:extent cx="4819650" cy="5581650"/>
+            <wp:effectExtent l="0" t="0" r="0" b="0"/>
+            <wp:docPr id="3" name="Picture 3"/>
+            <wp:cNvGraphicFramePr>
+              <a:graphicFrameLocks xmlns:a="http://schemas.openxmlformats.org/drawingml/2006/main" noChangeAspect="1"/>
+            </wp:cNvGraphicFramePr>
+            <a:graphic xmlns:a="http://schemas.openxmlformats.org/drawingml/2006/main">
+              <a:graphicData uri="http://schemas.openxmlformats.org/drawingml/2006/picture">
+                <pic:pic xmlns:pic="http://schemas.openxmlformats.org/drawingml/2006/picture">
+                  <pic:nvPicPr>
+                    <pic:cNvPr id="1" name=""/>
+                    <pic:cNvPicPr/>
+                  </pic:nvPicPr>
+                  <pic:blipFill>
+                    <a:blip r:embed="rId9"/>
+                    <a:stretch>
+                      <a:fillRect/>
+                    </a:stretch>
+                  </pic:blipFill>
+                  <pic:spPr>
+                    <a:xfrm>
+                      <a:off x="0" y="0"/>
+                      <a:ext cx="4819650" cy="5581650"/>
+                    </a:xfrm>
+                    <a:prstGeom prst="rect">
+                      <a:avLst/>
+                    </a:prstGeom>
+                  </pic:spPr>
+                </pic:pic>
+              </a:graphicData>
+            </a:graphic>
+          </wp:inline>
+        </w:drawing>
+      </w:r>
     </w:p>
     <w:p>
       <w:pPr>
@@ -1460,6 +1528,49 @@
         <w:t>Memory Picture</w:t>
       </w:r>
       <w:bookmarkEnd w:id="5"/>
+      <w:r>
+        <w:br/>
+      </w:r>
+      <w:r>
+        <w:rPr>
+          <w:noProof/>
+        </w:rPr>
+        <w:drawing>
+          <wp:inline distT="0" distB="0" distL="0" distR="0" wp14:anchorId="48A67DD1" wp14:editId="7DEB980C">
+            <wp:extent cx="5943600" cy="1188085"/>
+            <wp:effectExtent l="0" t="0" r="0" b="0"/>
+            <wp:docPr id="1" name="Picture 1"/>
+            <wp:cNvGraphicFramePr>
+              <a:graphicFrameLocks xmlns:a="http://schemas.openxmlformats.org/drawingml/2006/main" noChangeAspect="1"/>
+            </wp:cNvGraphicFramePr>
+            <a:graphic xmlns:a="http://schemas.openxmlformats.org/drawingml/2006/main">
+              <a:graphicData uri="http://schemas.openxmlformats.org/drawingml/2006/picture">
+                <pic:pic xmlns:pic="http://schemas.openxmlformats.org/drawingml/2006/picture">
+                  <pic:nvPicPr>
+                    <pic:cNvPr id="1" name=""/>
+                    <pic:cNvPicPr/>
+                  </pic:nvPicPr>
+                  <pic:blipFill>
+                    <a:blip r:embed="rId10"/>
+                    <a:stretch>
+                      <a:fillRect/>
+                    </a:stretch>
+                  </pic:blipFill>
+                  <pic:spPr>
+                    <a:xfrm>
+                      <a:off x="0" y="0"/>
+                      <a:ext cx="5943600" cy="1188085"/>
+                    </a:xfrm>
+                    <a:prstGeom prst="rect">
+                      <a:avLst/>
+                    </a:prstGeom>
+                  </pic:spPr>
+                </pic:pic>
+              </a:graphicData>
+            </a:graphic>
+          </wp:inline>
+        </w:drawing>
+      </w:r>
     </w:p>
     <w:p>
       <w:pPr>
@@ -1488,6 +1599,49 @@
         <w:t>Console Picture:</w:t>
       </w:r>
       <w:bookmarkEnd w:id="6"/>
+      <w:r>
+        <w:br/>
+      </w:r>
+      <w:r>
+        <w:rPr>
+          <w:noProof/>
+        </w:rPr>
+        <w:drawing>
+          <wp:inline distT="0" distB="0" distL="0" distR="0" wp14:anchorId="2FAF94B7" wp14:editId="770FDC9E">
+            <wp:extent cx="5943600" cy="1002665"/>
+            <wp:effectExtent l="0" t="0" r="0" b="6985"/>
+            <wp:docPr id="4" name="Picture 4"/>
+            <wp:cNvGraphicFramePr>
+              <a:graphicFrameLocks xmlns:a="http://schemas.openxmlformats.org/drawingml/2006/main" noChangeAspect="1"/>
+            </wp:cNvGraphicFramePr>
+            <a:graphic xmlns:a="http://schemas.openxmlformats.org/drawingml/2006/main">
+              <a:graphicData uri="http://schemas.openxmlformats.org/drawingml/2006/picture">
+                <pic:pic xmlns:pic="http://schemas.openxmlformats.org/drawingml/2006/picture">
+                  <pic:nvPicPr>
+                    <pic:cNvPr id="1" name=""/>
+                    <pic:cNvPicPr/>
+                  </pic:nvPicPr>
+                  <pic:blipFill>
+                    <a:blip r:embed="rId11"/>
+                    <a:stretch>
+                      <a:fillRect/>
+                    </a:stretch>
+                  </pic:blipFill>
+                  <pic:spPr>
+                    <a:xfrm>
+                      <a:off x="0" y="0"/>
+                      <a:ext cx="5943600" cy="1002665"/>
+                    </a:xfrm>
+                    <a:prstGeom prst="rect">
+                      <a:avLst/>
+                    </a:prstGeom>
+                  </pic:spPr>
+                </pic:pic>
+              </a:graphicData>
+            </a:graphic>
+          </wp:inline>
+        </w:drawing>
+      </w:r>
     </w:p>
     <w:p>
       <w:pPr>
@@ -1512,9 +1666,49 @@
         <w:t>Problem Explanation and behavior.</w:t>
       </w:r>
       <w:bookmarkEnd w:id="7"/>
-      <w:r>
-        <w:br w:type="page"/>
-      </w:r>
+    </w:p>
+    <w:p>
+      <w:pPr>
+        <w:ind w:firstLine="720"/>
+      </w:pPr>
+      <w:r>
+        <w:t xml:space="preserve">We start off the program initializing the values whose factorials we are going to calculate, and the spaces we are going to store the values in. The we take the addresses of these allocated memory spaces and store them in $s0 and $s1 respectively. Second, we initialize a value which will be how many times we will loop which will be 5 due to having 5 elements in our array. </w:t>
+      </w:r>
+      <w:r>
+        <w:t>So,</w:t>
+      </w:r>
+      <w:r>
+        <w:t xml:space="preserve"> in our loop we load the element in currently pointed to by $s0, and store it in $a0 which is the argument register. Then we use the Jump and Link (</w:t>
+      </w:r>
+      <w:proofErr w:type="spellStart"/>
+      <w:r>
+        <w:t>jal</w:t>
+      </w:r>
+      <w:proofErr w:type="spellEnd"/>
+      <w:r>
+        <w:t xml:space="preserve">) instruction to call our factorial </w:t>
+      </w:r>
+      <w:r>
+        <w:t xml:space="preserve">function which will give us a result stored in register $v0. Then both $s0 and $s1 addresses are incremented by 1 which will be the size of 4 bytes in MIPS so we do an add immediate (e.g. </w:t>
+      </w:r>
+      <w:proofErr w:type="spellStart"/>
+      <w:r>
+        <w:t>addi</w:t>
+      </w:r>
+      <w:proofErr w:type="spellEnd"/>
+      <w:r>
+        <w:t xml:space="preserve"> $s1, s1, 4), and decrement $t3 then loop back to the beginning until our $t3 reaches 0 in which the program will fall through and jump to the end: function which is at the bottom of the program.</w:t>
+      </w:r>
+    </w:p>
+    <w:p>
+      <w:pPr>
+        <w:ind w:firstLine="720"/>
+      </w:pPr>
+      <w:r>
+        <w:t xml:space="preserve">So the factorial function is a recursive function and starts out with storing </w:t>
+      </w:r>
+      <w:bookmarkStart w:id="8" w:name="_GoBack"/>
+      <w:bookmarkEnd w:id="8"/>
     </w:p>
     <w:p/>
     <w:sectPr>
@@ -1528,7 +1722,7 @@
 </file>
 
 <file path=word/numbering.xml><?xml version="1.0" encoding="utf-8"?>
-<w:numbering xmlns:wpc="http://schemas.microsoft.com/office/word/2010/wordprocessingCanvas" xmlns:mc="http://schemas.openxmlformats.org/markup-compatibility/2006" xmlns:o="urn:schemas-microsoft-com:office:office" xmlns:r="http://schemas.openxmlformats.org/officeDocument/2006/relationships" xmlns:m="http://schemas.openxmlformats.org/officeDocument/2006/math" xmlns:v="urn:schemas-microsoft-com:vml" xmlns:wp14="http://schemas.microsoft.com/office/word/2010/wordprocessingDrawing" xmlns:wp="http://schemas.openxmlformats.org/drawingml/2006/wordprocessingDrawing" xmlns:w10="urn:schemas-microsoft-com:office:word" xmlns:w="http://schemas.openxmlformats.org/wordprocessingml/2006/main" xmlns:w14="http://schemas.microsoft.com/office/word/2010/wordml" xmlns:w15="http://schemas.microsoft.com/office/word/2012/wordml" xmlns:wpg="http://schemas.microsoft.com/office/word/2010/wordprocessingGroup" xmlns:wpi="http://schemas.microsoft.com/office/word/2010/wordprocessingInk" xmlns:wne="http://schemas.microsoft.com/office/word/2006/wordml" xmlns:wps="http://schemas.microsoft.com/office/word/2010/wordprocessingShape" mc:Ignorable="w14 w15 wp14">
+<w:numbering xmlns:wpc="http://schemas.microsoft.com/office/word/2010/wordprocessingCanvas" xmlns:cx="http://schemas.microsoft.com/office/drawing/2014/chartex" xmlns:cx1="http://schemas.microsoft.com/office/drawing/2015/9/8/chartex" xmlns:cx2="http://schemas.microsoft.com/office/drawing/2015/10/21/chartex" xmlns:cx3="http://schemas.microsoft.com/office/drawing/2016/5/9/chartex" xmlns:cx4="http://schemas.microsoft.com/office/drawing/2016/5/10/chartex" xmlns:cx5="http://schemas.microsoft.com/office/drawing/2016/5/11/chartex" xmlns:mc="http://schemas.openxmlformats.org/markup-compatibility/2006" xmlns:o="urn:schemas-microsoft-com:office:office" xmlns:r="http://schemas.openxmlformats.org/officeDocument/2006/relationships" xmlns:m="http://schemas.openxmlformats.org/officeDocument/2006/math" xmlns:v="urn:schemas-microsoft-com:vml" xmlns:wp14="http://schemas.microsoft.com/office/word/2010/wordprocessingDrawing" xmlns:wp="http://schemas.openxmlformats.org/drawingml/2006/wordprocessingDrawing" xmlns:w10="urn:schemas-microsoft-com:office:word" xmlns:w="http://schemas.openxmlformats.org/wordprocessingml/2006/main" xmlns:w14="http://schemas.microsoft.com/office/word/2010/wordml" xmlns:w15="http://schemas.microsoft.com/office/word/2012/wordml" xmlns:w16se="http://schemas.microsoft.com/office/word/2015/wordml/symex" xmlns:wpg="http://schemas.microsoft.com/office/word/2010/wordprocessingGroup" xmlns:wpi="http://schemas.microsoft.com/office/word/2010/wordprocessingInk" xmlns:wne="http://schemas.microsoft.com/office/word/2006/wordml" xmlns:wps="http://schemas.microsoft.com/office/word/2010/wordprocessingShape" mc:Ignorable="w14 w15 w16se wp14">
   <w:abstractNum w:abstractNumId="0" w15:restartNumberingAfterBreak="0">
     <w:nsid w:val="02371BDE"/>
     <w:multiLevelType w:val="hybridMultilevel"/>
@@ -2269,7 +2463,7 @@
 </file>
 
 <file path=word/styles.xml><?xml version="1.0" encoding="utf-8"?>
-<w:styles xmlns:mc="http://schemas.openxmlformats.org/markup-compatibility/2006" xmlns:r="http://schemas.openxmlformats.org/officeDocument/2006/relationships" xmlns:w="http://schemas.openxmlformats.org/wordprocessingml/2006/main" xmlns:w14="http://schemas.microsoft.com/office/word/2010/wordml" xmlns:w15="http://schemas.microsoft.com/office/word/2012/wordml" mc:Ignorable="w14 w15">
+<w:styles xmlns:mc="http://schemas.openxmlformats.org/markup-compatibility/2006" xmlns:r="http://schemas.openxmlformats.org/officeDocument/2006/relationships" xmlns:w="http://schemas.openxmlformats.org/wordprocessingml/2006/main" xmlns:w14="http://schemas.microsoft.com/office/word/2010/wordml" xmlns:w15="http://schemas.microsoft.com/office/word/2012/wordml" xmlns:w16se="http://schemas.microsoft.com/office/word/2015/wordml/symex" mc:Ignorable="w14 w15 w16se">
   <w:docDefaults>
     <w:rPrDefault>
       <w:rPr>
@@ -2285,7 +2479,7 @@
       </w:pPr>
     </w:pPrDefault>
   </w:docDefaults>
-  <w:latentStyles w:defLockedState="0" w:defUIPriority="99" w:defSemiHidden="0" w:defUnhideWhenUsed="0" w:defQFormat="0" w:count="371">
+  <w:latentStyles w:defLockedState="0" w:defUIPriority="99" w:defSemiHidden="0" w:defUnhideWhenUsed="0" w:defQFormat="0" w:count="374">
     <w:lsdException w:name="Normal" w:uiPriority="0" w:qFormat="1"/>
     <w:lsdException w:name="heading 1" w:uiPriority="9" w:qFormat="1"/>
     <w:lsdException w:name="heading 2" w:semiHidden="1" w:uiPriority="9" w:unhideWhenUsed="1" w:qFormat="1"/>
@@ -2391,7 +2585,6 @@
     <w:lsdException w:name="HTML Sample" w:semiHidden="1" w:unhideWhenUsed="1"/>
     <w:lsdException w:name="HTML Typewriter" w:semiHidden="1" w:unhideWhenUsed="1"/>
     <w:lsdException w:name="HTML Variable" w:semiHidden="1" w:unhideWhenUsed="1"/>
-    <w:lsdException w:name="Normal Table" w:semiHidden="1" w:unhideWhenUsed="1"/>
     <w:lsdException w:name="annotation subject" w:semiHidden="1" w:unhideWhenUsed="1"/>
     <w:lsdException w:name="No List" w:semiHidden="1" w:unhideWhenUsed="1"/>
     <w:lsdException w:name="Outline List 1" w:semiHidden="1" w:unhideWhenUsed="1"/>
@@ -2436,7 +2629,6 @@
     <w:lsdException w:name="Table Professional" w:semiHidden="1" w:unhideWhenUsed="1"/>
     <w:lsdException w:name="Table Subtle 1" w:semiHidden="1" w:unhideWhenUsed="1"/>
     <w:lsdException w:name="Table Subtle 2" w:semiHidden="1" w:unhideWhenUsed="1"/>
-    <w:lsdException w:name="Table Web 1" w:semiHidden="1" w:unhideWhenUsed="1"/>
     <w:lsdException w:name="Table Web 2" w:semiHidden="1" w:unhideWhenUsed="1"/>
     <w:lsdException w:name="Table Web 3" w:semiHidden="1" w:unhideWhenUsed="1"/>
     <w:lsdException w:name="Balloon Text" w:semiHidden="1" w:unhideWhenUsed="1"/>
@@ -2657,6 +2849,9 @@
     <w:lsdException w:name="List Table 5 Dark Accent 6" w:uiPriority="50"/>
     <w:lsdException w:name="List Table 6 Colorful Accent 6" w:uiPriority="51"/>
     <w:lsdException w:name="List Table 7 Colorful Accent 6" w:uiPriority="52"/>
+    <w:lsdException w:name="Mention" w:semiHidden="1" w:unhideWhenUsed="1"/>
+    <w:lsdException w:name="Smart Hyperlink" w:semiHidden="1" w:unhideWhenUsed="1"/>
+    <w:lsdException w:name="Hashtag" w:semiHidden="1" w:unhideWhenUsed="1"/>
   </w:latentStyles>
   <w:style w:type="paragraph" w:default="1" w:styleId="Normal">
     <w:name w:val="Normal"/>
@@ -3162,7 +3357,7 @@
 </file>
 
 <file path=customXml/itemProps1.xml><?xml version="1.0" encoding="utf-8"?>
-<ds:datastoreItem xmlns:ds="http://schemas.openxmlformats.org/officeDocument/2006/customXml" ds:itemID="{15FB6F95-24DE-4BC7-AB54-85ED5F9FA4FF}">
+<ds:datastoreItem xmlns:ds="http://schemas.openxmlformats.org/officeDocument/2006/customXml" ds:itemID="{04BB7F61-A49B-4CC6-9DE4-6900547DE04F}">
   <ds:schemaRefs>
     <ds:schemaRef ds:uri="http://schemas.openxmlformats.org/officeDocument/2006/bibliography"/>
   </ds:schemaRefs>

</xml_diff>

<commit_message>
added alt that is easier to understand
</commit_message>
<xml_diff>
--- a/CECS 341 Project 3/Proj3.docx
+++ b/CECS 341 Project 3/Proj3.docx
@@ -1397,7 +1397,7 @@
       <w:bookmarkStart w:id="2" w:name="_MON_1542546737"/>
       <w:bookmarkEnd w:id="2"/>
       <w:r>
-        <w:object w:dxaOrig="14400" w:dyaOrig="10236">
+        <w:object w:dxaOrig="14400" w:dyaOrig="10233">
           <v:shapetype id="_x0000_t75" coordsize="21600,21600" o:spt="75" o:preferrelative="t" path="m@4@5l@4@11@9@11@9@5xe" filled="f" stroked="f">
             <v:stroke joinstyle="miter"/>
             <v:formulas>
@@ -1417,10 +1417,10 @@
             <v:path o:extrusionok="f" gradientshapeok="t" o:connecttype="rect"/>
             <o:lock v:ext="edit" aspectratio="t"/>
           </v:shapetype>
-          <v:shape id="_x0000_i1039" type="#_x0000_t75" style="width:623.45pt;height:443.25pt" o:ole="">
+          <v:shape id="_x0000_i1025" type="#_x0000_t75" style="width:623.3pt;height:443.3pt" o:ole="">
             <v:imagedata r:id="rId7" o:title=""/>
           </v:shape>
-          <o:OLEObject Type="Embed" ProgID="Word.OpenDocumentText.12" ShapeID="_x0000_i1039" DrawAspect="Content" ObjectID="_1542547947" r:id="rId8"/>
+          <o:OLEObject Type="Embed" ProgID="Word.OpenDocumentText.12" ShapeID="_x0000_i1025" DrawAspect="Content" ObjectID="_1542555516" r:id="rId8"/>
         </w:object>
       </w:r>
       <w:r>
@@ -1691,6 +1691,7 @@
       <w:r>
         <w:t xml:space="preserve">function which will give us a result stored in register $v0. Then both $s0 and $s1 addresses are incremented by 1 which will be the size of 4 bytes in MIPS so we do an add immediate (e.g. </w:t>
       </w:r>
+      <w:bookmarkStart w:id="8" w:name="_GoBack"/>
       <w:proofErr w:type="spellStart"/>
       <w:r>
         <w:t>addi</w:t>
@@ -1699,16 +1700,32 @@
       <w:r>
         <w:t xml:space="preserve"> $s1, s1, 4), and decrement $t3 then loop back to the beginning until our $t3 reaches 0 in which the program will fall through and jump to the end: function which is at the bottom of the program.</w:t>
       </w:r>
+      <w:bookmarkEnd w:id="8"/>
     </w:p>
     <w:p>
       <w:pPr>
         <w:ind w:firstLine="720"/>
       </w:pPr>
       <w:r>
-        <w:t xml:space="preserve">So the factorial function is a recursive function and starts out with storing </w:t>
-      </w:r>
-      <w:bookmarkStart w:id="8" w:name="_GoBack"/>
-      <w:bookmarkEnd w:id="8"/>
+        <w:t>So,</w:t>
+      </w:r>
+      <w:r>
+        <w:t xml:space="preserve"> the factorial function is a recur</w:t>
+      </w:r>
+      <w:r>
+        <w:t>sive function and starts out with setting the stack pointer back 8 bytes to store a return address and store an argument. Then it tests for the base case of n &lt; 1 if it is less than 1</w:t>
+      </w:r>
+      <w:r>
+        <w:t xml:space="preserve"> it sets $t0 to 1 making the next instruction not jump to the L1 subroutine. If this is the case, the program will continue and return a 1 and pop it’s saved return address and argument.</w:t>
+      </w:r>
+    </w:p>
+    <w:p>
+      <w:pPr>
+        <w:ind w:firstLine="720"/>
+      </w:pPr>
+      <w:r>
+        <w:t xml:space="preserve">If the value of </w:t>
+      </w:r>
     </w:p>
     <w:p/>
     <w:sectPr>
@@ -2585,6 +2602,7 @@
     <w:lsdException w:name="HTML Sample" w:semiHidden="1" w:unhideWhenUsed="1"/>
     <w:lsdException w:name="HTML Typewriter" w:semiHidden="1" w:unhideWhenUsed="1"/>
     <w:lsdException w:name="HTML Variable" w:semiHidden="1" w:unhideWhenUsed="1"/>
+    <w:lsdException w:name="Normal Table" w:semiHidden="1" w:unhideWhenUsed="1"/>
     <w:lsdException w:name="annotation subject" w:semiHidden="1" w:unhideWhenUsed="1"/>
     <w:lsdException w:name="No List" w:semiHidden="1" w:unhideWhenUsed="1"/>
     <w:lsdException w:name="Outline List 1" w:semiHidden="1" w:unhideWhenUsed="1"/>
@@ -2629,6 +2647,7 @@
     <w:lsdException w:name="Table Professional" w:semiHidden="1" w:unhideWhenUsed="1"/>
     <w:lsdException w:name="Table Subtle 1" w:semiHidden="1" w:unhideWhenUsed="1"/>
     <w:lsdException w:name="Table Subtle 2" w:semiHidden="1" w:unhideWhenUsed="1"/>
+    <w:lsdException w:name="Table Web 1" w:semiHidden="1" w:unhideWhenUsed="1"/>
     <w:lsdException w:name="Table Web 2" w:semiHidden="1" w:unhideWhenUsed="1"/>
     <w:lsdException w:name="Table Web 3" w:semiHidden="1" w:unhideWhenUsed="1"/>
     <w:lsdException w:name="Balloon Text" w:semiHidden="1" w:unhideWhenUsed="1"/>
@@ -3357,7 +3376,7 @@
 </file>
 
 <file path=customXml/itemProps1.xml><?xml version="1.0" encoding="utf-8"?>
-<ds:datastoreItem xmlns:ds="http://schemas.openxmlformats.org/officeDocument/2006/customXml" ds:itemID="{04BB7F61-A49B-4CC6-9DE4-6900547DE04F}">
+<ds:datastoreItem xmlns:ds="http://schemas.openxmlformats.org/officeDocument/2006/customXml" ds:itemID="{C153705E-2231-442E-9281-218155E11254}">
   <ds:schemaRefs>
     <ds:schemaRef ds:uri="http://schemas.openxmlformats.org/officeDocument/2006/bibliography"/>
   </ds:schemaRefs>

</xml_diff>

<commit_message>
done with project 3
</commit_message>
<xml_diff>
--- a/CECS 341 Project 3/Proj3.docx
+++ b/CECS 341 Project 3/Proj3.docx
@@ -328,6 +328,8 @@
           <w:szCs w:val="36"/>
         </w:rPr>
       </w:pPr>
+      <w:bookmarkStart w:id="0" w:name="_GoBack"/>
+      <w:bookmarkEnd w:id="0"/>
     </w:p>
     <w:p>
       <w:pPr>
@@ -1234,11 +1236,11 @@
       <w:pPr>
         <w:pStyle w:val="Heading1"/>
       </w:pPr>
-      <w:bookmarkStart w:id="0" w:name="_Toc466962712"/>
+      <w:bookmarkStart w:id="1" w:name="_Toc466962712"/>
       <w:r>
         <w:t>Problem Definition:</w:t>
       </w:r>
-      <w:bookmarkEnd w:id="0"/>
+      <w:bookmarkEnd w:id="1"/>
     </w:p>
     <w:p>
       <w:r>
@@ -1380,7 +1382,7 @@
       <w:pPr>
         <w:pStyle w:val="Heading1"/>
       </w:pPr>
-      <w:bookmarkStart w:id="1" w:name="_Toc466962715"/>
+      <w:bookmarkStart w:id="2" w:name="_Toc466962715"/>
       <w:r>
         <w:t xml:space="preserve">MARS </w:t>
       </w:r>
@@ -1390,12 +1392,12 @@
       <w:r>
         <w:t>Source Code:</w:t>
       </w:r>
-      <w:bookmarkEnd w:id="1"/>
+      <w:bookmarkEnd w:id="2"/>
       <w:r>
         <w:br/>
       </w:r>
-      <w:bookmarkStart w:id="2" w:name="_MON_1542546737"/>
-      <w:bookmarkEnd w:id="2"/>
+      <w:bookmarkStart w:id="3" w:name="_MON_1542546737"/>
+      <w:bookmarkEnd w:id="3"/>
       <w:r>
         <w:object w:dxaOrig="14400" w:dyaOrig="10233">
           <v:shapetype id="_x0000_t75" coordsize="21600,21600" o:spt="75" o:preferrelative="t" path="m@4@5l@4@11@9@11@9@5xe" filled="f" stroked="f">
@@ -1420,7 +1422,7 @@
           <v:shape id="_x0000_i1025" type="#_x0000_t75" style="width:623.3pt;height:443.3pt" o:ole="">
             <v:imagedata r:id="rId7" o:title=""/>
           </v:shape>
-          <o:OLEObject Type="Embed" ProgID="Word.OpenDocumentText.12" ShapeID="_x0000_i1025" DrawAspect="Content" ObjectID="_1542555516" r:id="rId8"/>
+          <o:OLEObject Type="Embed" ProgID="Word.OpenDocumentText.12" ShapeID="_x0000_i1025" DrawAspect="Content" ObjectID="_1542556178" r:id="rId8"/>
         </w:object>
       </w:r>
       <w:r>
@@ -1431,7 +1433,7 @@
       <w:pPr>
         <w:pStyle w:val="Heading1"/>
       </w:pPr>
-      <w:bookmarkStart w:id="3" w:name="_Toc466962716"/>
+      <w:bookmarkStart w:id="4" w:name="_Toc466962716"/>
       <w:r>
         <w:lastRenderedPageBreak/>
         <w:t>Snapshot Outputs</w:t>
@@ -1442,7 +1444,7 @@
       <w:r>
         <w:t>:</w:t>
       </w:r>
-      <w:bookmarkEnd w:id="3"/>
+      <w:bookmarkEnd w:id="4"/>
     </w:p>
     <w:p>
       <w:pPr>
@@ -1452,11 +1454,11 @@
           <w:numId w:val="5"/>
         </w:numPr>
       </w:pPr>
-      <w:bookmarkStart w:id="4" w:name="_Toc466962717"/>
+      <w:bookmarkStart w:id="5" w:name="_Toc466962717"/>
       <w:r>
         <w:t>Register Picture</w:t>
       </w:r>
-      <w:bookmarkEnd w:id="4"/>
+      <w:bookmarkEnd w:id="5"/>
       <w:r>
         <w:br/>
       </w:r>
@@ -1522,12 +1524,12 @@
           <w:numId w:val="5"/>
         </w:numPr>
       </w:pPr>
-      <w:bookmarkStart w:id="5" w:name="_Toc466962718"/>
+      <w:bookmarkStart w:id="6" w:name="_Toc466962718"/>
       <w:r>
         <w:lastRenderedPageBreak/>
         <w:t>Memory Picture</w:t>
       </w:r>
-      <w:bookmarkEnd w:id="5"/>
+      <w:bookmarkEnd w:id="6"/>
       <w:r>
         <w:br/>
       </w:r>
@@ -1593,12 +1595,12 @@
           <w:numId w:val="5"/>
         </w:numPr>
       </w:pPr>
-      <w:bookmarkStart w:id="6" w:name="_Toc466962719"/>
+      <w:bookmarkStart w:id="7" w:name="_Toc466962719"/>
       <w:r>
         <w:lastRenderedPageBreak/>
         <w:t>Console Picture:</w:t>
       </w:r>
-      <w:bookmarkEnd w:id="6"/>
+      <w:bookmarkEnd w:id="7"/>
       <w:r>
         <w:br/>
       </w:r>
@@ -1660,12 +1662,12 @@
       <w:pPr>
         <w:pStyle w:val="Heading1"/>
       </w:pPr>
-      <w:bookmarkStart w:id="7" w:name="_Toc466962720"/>
+      <w:bookmarkStart w:id="8" w:name="_Toc466962720"/>
       <w:r>
         <w:lastRenderedPageBreak/>
         <w:t>Problem Explanation and behavior.</w:t>
       </w:r>
-      <w:bookmarkEnd w:id="7"/>
+      <w:bookmarkEnd w:id="8"/>
     </w:p>
     <w:p>
       <w:pPr>
@@ -1691,7 +1693,6 @@
       <w:r>
         <w:t xml:space="preserve">function which will give us a result stored in register $v0. Then both $s0 and $s1 addresses are incremented by 1 which will be the size of 4 bytes in MIPS so we do an add immediate (e.g. </w:t>
       </w:r>
-      <w:bookmarkStart w:id="8" w:name="_GoBack"/>
       <w:proofErr w:type="spellStart"/>
       <w:r>
         <w:t>addi</w:t>
@@ -1700,7 +1701,6 @@
       <w:r>
         <w:t xml:space="preserve"> $s1, s1, 4), and decrement $t3 then loop back to the beginning until our $t3 reaches 0 in which the program will fall through and jump to the end: function which is at the bottom of the program.</w:t>
       </w:r>
-      <w:bookmarkEnd w:id="8"/>
     </w:p>
     <w:p>
       <w:pPr>
@@ -1718,6 +1718,9 @@
       <w:r>
         <w:t xml:space="preserve"> it sets $t0 to 1 making the next instruction not jump to the L1 subroutine. If this is the case, the program will continue and return a 1 and pop it’s saved return address and argument.</w:t>
       </w:r>
+      <w:r>
+        <w:t xml:space="preserve"> This is the base case.</w:t>
+      </w:r>
     </w:p>
     <w:p>
       <w:pPr>
@@ -1725,6 +1728,9 @@
       </w:pPr>
       <w:r>
         <w:t xml:space="preserve">If the value of </w:t>
+      </w:r>
+      <w:r>
+        <w:t xml:space="preserve">a0 is &gt; 1 the function L1 is called which subtracts a0 – 1 and calls the “fact” function with the new value, and until when the base case is reached in which all the calls into L1 will continue each loading what was stored in the stack, and multiplying them storing the final answer in v0. </w:t>
       </w:r>
     </w:p>
     <w:p/>
@@ -3376,7 +3382,7 @@
 </file>
 
 <file path=customXml/itemProps1.xml><?xml version="1.0" encoding="utf-8"?>
-<ds:datastoreItem xmlns:ds="http://schemas.openxmlformats.org/officeDocument/2006/customXml" ds:itemID="{C153705E-2231-442E-9281-218155E11254}">
+<ds:datastoreItem xmlns:ds="http://schemas.openxmlformats.org/officeDocument/2006/customXml" ds:itemID="{8DDE052A-7A18-487C-888B-D10E13C13CAB}">
   <ds:schemaRefs>
     <ds:schemaRef ds:uri="http://schemas.openxmlformats.org/officeDocument/2006/bibliography"/>
   </ds:schemaRefs>

</xml_diff>